<commit_message>
got projects rendering to the page correctly; adjusted css and formatting
</commit_message>
<xml_diff>
--- a/public/LR-Resume.docx
+++ b/public/LR-Resume.docx
@@ -1383,7 +1383,26 @@
           <w:szCs w:val="24"/>
           <w:rtl w:val="0"/>
         </w:rPr>
-        <w:t xml:space="preserve">Successfully improved the grades of 6 of my high school students within a two-month period</w:t>
+        <w:t xml:space="preserve">Successfully improved the grade</w:t>
+      </w:r>
+      <w:commentRangeStart w:id="4"/>
+      <w:r>
+        <w:rPr>
+          <w:rFonts w:ascii="Calibri" w:cs="Calibri" w:eastAsia="Calibri" w:hAnsi="Calibri"/>
+          <w:sz w:val="24"/>
+          <w:szCs w:val="24"/>
+          <w:rtl w:val="0"/>
+        </w:rPr>
+        <w:t xml:space="preserve">s of 6 of my high school students within a two-month period</w:t>
+      </w:r>
+      <w:commentRangeEnd w:id="4"/>
+      <w:r>
+        <w:commentReference w:id="4"/>
+      </w:r>
+      <w:r>
+        <w:rPr>
+          <w:rtl w:val="0"/>
+        </w:rPr>
       </w:r>
     </w:p>
     <w:p>
@@ -1459,7 +1478,7 @@
     </w:p>
     <w:p>
       <w:pPr>
-        <w:spacing w:line="240" w:lineRule="auto"/>
+        <w:spacing w:line="360" w:lineRule="auto"/>
         <w:rPr>
           <w:rFonts w:ascii="Calibri" w:cs="Calibri" w:eastAsia="Calibri" w:hAnsi="Calibri"/>
           <w:sz w:val="24"/>
@@ -1532,7 +1551,7 @@
     </w:p>
     <w:p>
       <w:pPr>
-        <w:spacing w:line="240" w:lineRule="auto"/>
+        <w:spacing w:line="360" w:lineRule="auto"/>
         <w:rPr>
           <w:rFonts w:ascii="Calibri" w:cs="Calibri" w:eastAsia="Calibri" w:hAnsi="Calibri"/>
           <w:sz w:val="24"/>
@@ -1586,7 +1605,7 @@
     </w:p>
     <w:p>
       <w:pPr>
-        <w:spacing w:line="240" w:lineRule="auto"/>
+        <w:spacing w:line="360" w:lineRule="auto"/>
         <w:rPr>
           <w:rFonts w:ascii="Calibri" w:cs="Calibri" w:eastAsia="Calibri" w:hAnsi="Calibri"/>
           <w:sz w:val="24"/>
@@ -1624,7 +1643,7 @@
     </w:p>
     <w:p>
       <w:pPr>
-        <w:spacing w:line="240" w:lineRule="auto"/>
+        <w:spacing w:line="360" w:lineRule="auto"/>
         <w:rPr>
           <w:rFonts w:ascii="Calibri" w:cs="Calibri" w:eastAsia="Calibri" w:hAnsi="Calibri"/>
           <w:sz w:val="24"/>
@@ -1653,7 +1672,7 @@
     </w:p>
     <w:p>
       <w:pPr>
-        <w:spacing w:line="240" w:lineRule="auto"/>
+        <w:spacing w:line="360" w:lineRule="auto"/>
         <w:rPr>
           <w:rFonts w:ascii="Calibri" w:cs="Calibri" w:eastAsia="Calibri" w:hAnsi="Calibri"/>
           <w:sz w:val="24"/>
@@ -1697,7 +1716,7 @@
     </w:p>
     <w:p>
       <w:pPr>
-        <w:spacing w:line="240" w:lineRule="auto"/>
+        <w:spacing w:line="360" w:lineRule="auto"/>
         <w:rPr>
           <w:rFonts w:ascii="Calibri" w:cs="Calibri" w:eastAsia="Calibri" w:hAnsi="Calibri"/>
           <w:sz w:val="24"/>
@@ -1726,7 +1745,7 @@
     </w:p>
     <w:p>
       <w:pPr>
-        <w:spacing w:line="240" w:lineRule="auto"/>
+        <w:spacing w:line="360" w:lineRule="auto"/>
         <w:rPr>
           <w:rFonts w:ascii="Calibri" w:cs="Calibri" w:eastAsia="Calibri" w:hAnsi="Calibri"/>
           <w:sz w:val="24"/>
@@ -1755,7 +1774,7 @@
     </w:p>
     <w:p>
       <w:pPr>
-        <w:spacing w:line="240" w:lineRule="auto"/>
+        <w:spacing w:line="360" w:lineRule="auto"/>
         <w:rPr>
           <w:rFonts w:ascii="Calibri" w:cs="Calibri" w:eastAsia="Calibri" w:hAnsi="Calibri"/>
           <w:sz w:val="24"/>
@@ -2097,7 +2116,7 @@
       </w:r>
     </w:p>
   </w:comment>
-  <w:comment w:author="Mbali Zikode" w:id="0" w:date="2021-11-09T10:12:43Z">
+  <w:comment w:author="Mbali Zikode" w:id="0" w:date="2021-11-16T16:00:14Z">
     <w:p>
       <w:pPr>
         <w:keepNext w:val="0"/>
@@ -2144,7 +2163,7 @@
           <w:vertAlign w:val="baseline"/>
           <w:rtl w:val="0"/>
         </w:rPr>
-        <w:t xml:space="preserve">Hi Lesiana,</w:t>
+        <w:t xml:space="preserve">Hi Lesiana</w:t>
       </w:r>
     </w:p>
     <w:p>
@@ -2230,7 +2249,7 @@
           <w:vertAlign w:val="baseline"/>
           <w:rtl w:val="0"/>
         </w:rPr>
-        <w:t xml:space="preserve">You have done a fantastic job developing your professional resume document. This is the most critical document in starting your job search, so I appreciate you taking the time to tailor it by submitting to Bootcamp Spot.</w:t>
+        <w:t xml:space="preserve">You have done a superb job developing your technical resume. It is obvious that you have put tremendous effort into it.</w:t>
       </w:r>
     </w:p>
     <w:p>
@@ -2316,7 +2335,7 @@
           <w:vertAlign w:val="baseline"/>
           <w:rtl w:val="0"/>
         </w:rPr>
-        <w:t xml:space="preserve">My immediate impression is that I can determine your desired role, as well as your qualifications for the position, in the first seconds of reviewing your resume! Your resume looks great and is Employer Ready. Now that your resume has been approved, I will be saving a PDF version onto our database and letting your Career Director know. If you make any updates or revisions please resubmit your resume if you would like it to be reflected in our files.</w:t>
+        <w:t xml:space="preserve">Your resume has a clean professional aesthetic for the human eye, and simple formatting for Applicant Tracking Systems (ATS).</w:t>
       </w:r>
     </w:p>
     <w:p>
@@ -2402,7 +2421,7 @@
           <w:vertAlign w:val="baseline"/>
           <w:rtl w:val="0"/>
         </w:rPr>
-        <w:t xml:space="preserve">From here on out, all of my feedback are suggestions to make your resume more competitive.</w:t>
+        <w:t xml:space="preserve">Great job on becoming Employer Competitive on this resume! I will be saving a PDF for your files and letting your Career Director know. If you make future edits to your resume please resubmit the revised resume again in Boot Camp Spot, if you’d like it to be reflected in our files</w:t>
       </w:r>
     </w:p>
   </w:comment>
@@ -2454,6 +2473,143 @@
           <w:rtl w:val="0"/>
         </w:rPr>
         <w:t xml:space="preserve">You have showcased your strongest projects, with brief descriptions, technologies used, Github and deployed URLs. This section is well formulated!</w:t>
+      </w:r>
+    </w:p>
+  </w:comment>
+  <w:comment w:author="Mbali Zikode" w:id="4" w:date="2021-11-16T16:00:44Z">
+    <w:p>
+      <w:pPr>
+        <w:keepNext w:val="0"/>
+        <w:keepLines w:val="0"/>
+        <w:pageBreakBefore w:val="0"/>
+        <w:widowControl w:val="0"/>
+        <w:pBdr>
+          <w:top w:space="0" w:sz="0" w:val="nil"/>
+          <w:left w:space="0" w:sz="0" w:val="nil"/>
+          <w:bottom w:space="0" w:sz="0" w:val="nil"/>
+          <w:right w:space="0" w:sz="0" w:val="nil"/>
+          <w:between w:space="0" w:sz="0" w:val="nil"/>
+        </w:pBdr>
+        <w:shd w:fill="auto" w:val="clear"/>
+        <w:spacing w:after="0" w:before="0" w:line="240" w:lineRule="auto"/>
+        <w:ind w:left="0" w:right="0" w:firstLine="0"/>
+        <w:jc w:val="left"/>
+        <w:rPr>
+          <w:rFonts w:ascii="Arial" w:cs="Arial" w:eastAsia="Arial" w:hAnsi="Arial"/>
+          <w:b w:val="0"/>
+          <w:i w:val="0"/>
+          <w:smallCaps w:val="0"/>
+          <w:strike w:val="0"/>
+          <w:color w:val="000000"/>
+          <w:sz w:val="22"/>
+          <w:szCs w:val="22"/>
+          <w:u w:val="none"/>
+          <w:shd w:fill="auto" w:val="clear"/>
+          <w:vertAlign w:val="baseline"/>
+        </w:rPr>
+      </w:pPr>
+      <w:r>
+        <w:rPr>
+          <w:rFonts w:ascii="Arial" w:cs="Arial" w:eastAsia="Arial" w:hAnsi="Arial"/>
+          <w:b w:val="0"/>
+          <w:i w:val="0"/>
+          <w:smallCaps w:val="0"/>
+          <w:strike w:val="0"/>
+          <w:color w:val="000000"/>
+          <w:sz w:val="22"/>
+          <w:szCs w:val="22"/>
+          <w:u w:val="none"/>
+          <w:shd w:fill="auto" w:val="clear"/>
+          <w:vertAlign w:val="baseline"/>
+          <w:rtl w:val="0"/>
+        </w:rPr>
+        <w:t xml:space="preserve">Great job qualifying the scope of your work!</w:t>
+      </w:r>
+    </w:p>
+    <w:p>
+      <w:pPr>
+        <w:keepNext w:val="0"/>
+        <w:keepLines w:val="0"/>
+        <w:pageBreakBefore w:val="0"/>
+        <w:widowControl w:val="0"/>
+        <w:pBdr>
+          <w:top w:space="0" w:sz="0" w:val="nil"/>
+          <w:left w:space="0" w:sz="0" w:val="nil"/>
+          <w:bottom w:space="0" w:sz="0" w:val="nil"/>
+          <w:right w:space="0" w:sz="0" w:val="nil"/>
+          <w:between w:space="0" w:sz="0" w:val="nil"/>
+        </w:pBdr>
+        <w:shd w:fill="auto" w:val="clear"/>
+        <w:spacing w:after="0" w:before="0" w:line="240" w:lineRule="auto"/>
+        <w:ind w:left="0" w:right="0" w:firstLine="0"/>
+        <w:jc w:val="left"/>
+        <w:rPr>
+          <w:rFonts w:ascii="Arial" w:cs="Arial" w:eastAsia="Arial" w:hAnsi="Arial"/>
+          <w:b w:val="0"/>
+          <w:i w:val="0"/>
+          <w:smallCaps w:val="0"/>
+          <w:strike w:val="0"/>
+          <w:color w:val="000000"/>
+          <w:sz w:val="22"/>
+          <w:szCs w:val="22"/>
+          <w:u w:val="none"/>
+          <w:shd w:fill="auto" w:val="clear"/>
+          <w:vertAlign w:val="baseline"/>
+        </w:rPr>
+      </w:pPr>
+      <w:r>
+        <w:rPr>
+          <w:rtl w:val="0"/>
+        </w:rPr>
+      </w:r>
+    </w:p>
+    <w:p>
+      <w:pPr>
+        <w:keepNext w:val="0"/>
+        <w:keepLines w:val="0"/>
+        <w:pageBreakBefore w:val="0"/>
+        <w:widowControl w:val="0"/>
+        <w:pBdr>
+          <w:top w:space="0" w:sz="0" w:val="nil"/>
+          <w:left w:space="0" w:sz="0" w:val="nil"/>
+          <w:bottom w:space="0" w:sz="0" w:val="nil"/>
+          <w:right w:space="0" w:sz="0" w:val="nil"/>
+          <w:between w:space="0" w:sz="0" w:val="nil"/>
+        </w:pBdr>
+        <w:shd w:fill="auto" w:val="clear"/>
+        <w:spacing w:after="0" w:before="0" w:line="240" w:lineRule="auto"/>
+        <w:ind w:left="0" w:right="0" w:firstLine="0"/>
+        <w:jc w:val="left"/>
+        <w:rPr>
+          <w:rFonts w:ascii="Arial" w:cs="Arial" w:eastAsia="Arial" w:hAnsi="Arial"/>
+          <w:b w:val="0"/>
+          <w:i w:val="0"/>
+          <w:smallCaps w:val="0"/>
+          <w:strike w:val="0"/>
+          <w:color w:val="000000"/>
+          <w:sz w:val="22"/>
+          <w:szCs w:val="22"/>
+          <w:u w:val="none"/>
+          <w:shd w:fill="auto" w:val="clear"/>
+          <w:vertAlign w:val="baseline"/>
+        </w:rPr>
+      </w:pPr>
+      <w:r>
+        <w:rPr>
+          <w:rFonts w:ascii="Arial" w:cs="Arial" w:eastAsia="Arial" w:hAnsi="Arial"/>
+          <w:b w:val="0"/>
+          <w:i w:val="0"/>
+          <w:smallCaps w:val="0"/>
+          <w:strike w:val="0"/>
+          <w:color w:val="000000"/>
+          <w:sz w:val="22"/>
+          <w:szCs w:val="22"/>
+          <w:u w:val="none"/>
+          <w:shd w:fill="auto" w:val="clear"/>
+          <w:vertAlign w:val="baseline"/>
+          <w:rtl w:val="0"/>
+        </w:rPr>
+        <w:t xml:space="preserve">Numbers provide context, solidify your impact.</w:t>
       </w:r>
     </w:p>
   </w:comment>

</xml_diff>